<commit_message>
Added a DataCursor Class so that I can track the peaks on the charts.
</commit_message>
<xml_diff>
--- a/docs/ibsen_photonics_spectrometer Documentation.docx
+++ b/docs/ibsen_photonics_spectrometer Documentation.docx
@@ -1944,8 +1944,6 @@
         </w:tabs>
         <w:jc w:val="both"/>
       </w:pPr>
-      <w:bookmarkStart w:id="0" w:name="_GoBack"/>
-      <w:bookmarkEnd w:id="0"/>
     </w:p>
     <w:p>
       <w:pPr>
@@ -4179,6 +4177,1262 @@
         </w:rPr>
       </w:pPr>
     </w:p>
+    <w:p>
+      <w:pPr>
+        <w:tabs>
+          <w:tab w:val="left" w:pos="1580"/>
+        </w:tabs>
+        <w:spacing w:line="276" w:lineRule="auto"/>
+        <w:jc w:val="both"/>
+        <w:rPr>
+          <w:rFonts w:ascii="Times New Roman" w:hAnsi="Times New Roman" w:cs="Times New Roman"/>
+          <w:sz w:val="40"/>
+          <w:szCs w:val="40"/>
+        </w:rPr>
+      </w:pPr>
+      <w:r>
+        <w:rPr>
+          <w:rFonts w:ascii="Times New Roman" w:hAnsi="Times New Roman" w:cs="Times New Roman"/>
+          <w:sz w:val="40"/>
+          <w:szCs w:val="40"/>
+        </w:rPr>
+        <w:t>Functions</w:t>
+      </w:r>
+    </w:p>
+    <w:p>
+      <w:pPr>
+        <w:pStyle w:val="ListParagraph"/>
+        <w:numPr>
+          <w:ilvl w:val="0"/>
+          <w:numId w:val="1"/>
+        </w:numPr>
+        <w:tabs>
+          <w:tab w:val="left" w:pos="1580"/>
+        </w:tabs>
+        <w:spacing w:line="480" w:lineRule="auto"/>
+        <w:jc w:val="both"/>
+        <w:rPr>
+          <w:rFonts w:ascii="Times New Roman" w:hAnsi="Times New Roman" w:cs="Times New Roman"/>
+        </w:rPr>
+      </w:pPr>
+      <w:proofErr w:type="spellStart"/>
+      <w:proofErr w:type="gramStart"/>
+      <w:r>
+        <w:rPr>
+          <w:rFonts w:ascii="Courier" w:hAnsi="Courier" w:cs="Times New Roman"/>
+        </w:rPr>
+        <w:t>load</w:t>
+      </w:r>
+      <w:proofErr w:type="gramEnd"/>
+      <w:r>
+        <w:rPr>
+          <w:rFonts w:ascii="Courier" w:hAnsi="Courier" w:cs="Times New Roman"/>
+        </w:rPr>
+        <w:t>_file</w:t>
+      </w:r>
+      <w:proofErr w:type="spellEnd"/>
+      <w:r>
+        <w:rPr>
+          <w:rFonts w:ascii="Courier" w:hAnsi="Courier" w:cs="Times New Roman"/>
+        </w:rPr>
+        <w:t>(</w:t>
+      </w:r>
+      <w:proofErr w:type="spellStart"/>
+      <w:r>
+        <w:rPr>
+          <w:rFonts w:ascii="Courier" w:hAnsi="Courier" w:cs="Times New Roman"/>
+        </w:rPr>
+        <w:t>csv</w:t>
+      </w:r>
+      <w:proofErr w:type="spellEnd"/>
+      <w:r>
+        <w:rPr>
+          <w:rFonts w:ascii="Courier" w:hAnsi="Courier" w:cs="Times New Roman"/>
+        </w:rPr>
+        <w:t>)</w:t>
+      </w:r>
+    </w:p>
+    <w:p>
+      <w:pPr>
+        <w:pStyle w:val="ListParagraph"/>
+        <w:numPr>
+          <w:ilvl w:val="1"/>
+          <w:numId w:val="1"/>
+        </w:numPr>
+        <w:tabs>
+          <w:tab w:val="left" w:pos="1580"/>
+        </w:tabs>
+        <w:spacing w:line="480" w:lineRule="auto"/>
+        <w:jc w:val="both"/>
+        <w:rPr>
+          <w:rFonts w:ascii="Times New Roman" w:hAnsi="Times New Roman" w:cs="Times New Roman"/>
+        </w:rPr>
+      </w:pPr>
+      <w:proofErr w:type="spellStart"/>
+      <w:proofErr w:type="gramStart"/>
+      <w:r>
+        <w:rPr>
+          <w:rFonts w:ascii="Times New Roman" w:hAnsi="Times New Roman" w:cs="Times New Roman"/>
+        </w:rPr>
+        <w:t>param</w:t>
+      </w:r>
+      <w:proofErr w:type="spellEnd"/>
+      <w:proofErr w:type="gramEnd"/>
+      <w:r>
+        <w:rPr>
+          <w:rFonts w:ascii="Times New Roman" w:hAnsi="Times New Roman" w:cs="Times New Roman"/>
+        </w:rPr>
+        <w:t xml:space="preserve">: </w:t>
+      </w:r>
+      <w:proofErr w:type="spellStart"/>
+      <w:r>
+        <w:rPr>
+          <w:rFonts w:ascii="Times New Roman" w:hAnsi="Times New Roman" w:cs="Times New Roman"/>
+        </w:rPr>
+        <w:t>csv</w:t>
+      </w:r>
+      <w:proofErr w:type="spellEnd"/>
+      <w:r>
+        <w:rPr>
+          <w:rFonts w:ascii="Times New Roman" w:hAnsi="Times New Roman" w:cs="Times New Roman"/>
+        </w:rPr>
+        <w:t xml:space="preserve"> is a string</w:t>
+      </w:r>
+    </w:p>
+    <w:p>
+      <w:pPr>
+        <w:pStyle w:val="ListParagraph"/>
+        <w:numPr>
+          <w:ilvl w:val="1"/>
+          <w:numId w:val="1"/>
+        </w:numPr>
+        <w:tabs>
+          <w:tab w:val="left" w:pos="1580"/>
+        </w:tabs>
+        <w:spacing w:line="480" w:lineRule="auto"/>
+        <w:jc w:val="both"/>
+        <w:rPr>
+          <w:rFonts w:ascii="Times New Roman" w:hAnsi="Times New Roman" w:cs="Times New Roman"/>
+        </w:rPr>
+      </w:pPr>
+      <w:r>
+        <w:rPr>
+          <w:rFonts w:ascii="Times New Roman" w:hAnsi="Times New Roman" w:cs="Times New Roman"/>
+        </w:rPr>
+        <w:t xml:space="preserve">Loads a </w:t>
+      </w:r>
+      <w:proofErr w:type="spellStart"/>
+      <w:r>
+        <w:rPr>
+          <w:rFonts w:ascii="Times New Roman" w:hAnsi="Times New Roman" w:cs="Times New Roman"/>
+        </w:rPr>
+        <w:t>csv</w:t>
+      </w:r>
+      <w:proofErr w:type="spellEnd"/>
+      <w:r>
+        <w:rPr>
+          <w:rFonts w:ascii="Times New Roman" w:hAnsi="Times New Roman" w:cs="Times New Roman"/>
+        </w:rPr>
+        <w:t xml:space="preserve"> file and converts the </w:t>
+      </w:r>
+      <w:proofErr w:type="spellStart"/>
+      <w:r>
+        <w:rPr>
+          <w:rFonts w:ascii="Times New Roman" w:hAnsi="Times New Roman" w:cs="Times New Roman"/>
+        </w:rPr>
+        <w:t>column_labels</w:t>
+      </w:r>
+      <w:proofErr w:type="spellEnd"/>
+      <w:r>
+        <w:rPr>
+          <w:rFonts w:ascii="Times New Roman" w:hAnsi="Times New Roman" w:cs="Times New Roman"/>
+        </w:rPr>
+        <w:t xml:space="preserve"> into increments starting from 1 and the index (</w:t>
+      </w:r>
+      <w:proofErr w:type="spellStart"/>
+      <w:r>
+        <w:rPr>
+          <w:rFonts w:ascii="Times New Roman" w:hAnsi="Times New Roman" w:cs="Times New Roman"/>
+        </w:rPr>
+        <w:t>row_label</w:t>
+      </w:r>
+      <w:proofErr w:type="spellEnd"/>
+      <w:r>
+        <w:rPr>
+          <w:rFonts w:ascii="Times New Roman" w:hAnsi="Times New Roman" w:cs="Times New Roman"/>
+        </w:rPr>
+        <w:t xml:space="preserve">) values to a float rounded to the nearest tenth place. </w:t>
+      </w:r>
+    </w:p>
+    <w:p>
+      <w:pPr>
+        <w:pStyle w:val="ListParagraph"/>
+        <w:numPr>
+          <w:ilvl w:val="0"/>
+          <w:numId w:val="1"/>
+        </w:numPr>
+        <w:tabs>
+          <w:tab w:val="left" w:pos="1580"/>
+        </w:tabs>
+        <w:spacing w:line="480" w:lineRule="auto"/>
+        <w:jc w:val="both"/>
+        <w:rPr>
+          <w:rFonts w:ascii="Times New Roman" w:hAnsi="Times New Roman" w:cs="Times New Roman"/>
+        </w:rPr>
+      </w:pPr>
+      <w:proofErr w:type="spellStart"/>
+      <w:proofErr w:type="gramStart"/>
+      <w:r>
+        <w:rPr>
+          <w:rFonts w:ascii="Courier" w:hAnsi="Courier" w:cs="Times New Roman"/>
+        </w:rPr>
+        <w:t>k</w:t>
+      </w:r>
+      <w:proofErr w:type="gramEnd"/>
+      <w:r>
+        <w:rPr>
+          <w:rFonts w:ascii="Courier" w:hAnsi="Courier" w:cs="Times New Roman"/>
+        </w:rPr>
+        <w:t>_filter</w:t>
+      </w:r>
+      <w:proofErr w:type="spellEnd"/>
+    </w:p>
+    <w:p>
+      <w:pPr>
+        <w:pStyle w:val="ListParagraph"/>
+        <w:numPr>
+          <w:ilvl w:val="0"/>
+          <w:numId w:val="1"/>
+        </w:numPr>
+        <w:tabs>
+          <w:tab w:val="left" w:pos="1580"/>
+        </w:tabs>
+        <w:spacing w:line="480" w:lineRule="auto"/>
+        <w:jc w:val="both"/>
+        <w:rPr>
+          <w:rFonts w:ascii="Times New Roman" w:hAnsi="Times New Roman" w:cs="Times New Roman"/>
+        </w:rPr>
+      </w:pPr>
+      <w:proofErr w:type="gramStart"/>
+      <w:r>
+        <w:rPr>
+          <w:rFonts w:ascii="Courier" w:hAnsi="Courier" w:cs="Times New Roman"/>
+        </w:rPr>
+        <w:t>k</w:t>
+      </w:r>
+      <w:proofErr w:type="gramEnd"/>
+      <w:r>
+        <w:rPr>
+          <w:rFonts w:ascii="Courier" w:hAnsi="Courier" w:cs="Times New Roman"/>
+        </w:rPr>
+        <w:t>_filter2</w:t>
+      </w:r>
+    </w:p>
+    <w:p>
+      <w:pPr>
+        <w:pStyle w:val="ListParagraph"/>
+        <w:numPr>
+          <w:ilvl w:val="0"/>
+          <w:numId w:val="1"/>
+        </w:numPr>
+        <w:tabs>
+          <w:tab w:val="left" w:pos="1580"/>
+        </w:tabs>
+        <w:spacing w:line="480" w:lineRule="auto"/>
+        <w:jc w:val="both"/>
+        <w:rPr>
+          <w:rFonts w:ascii="Times New Roman" w:hAnsi="Times New Roman" w:cs="Times New Roman"/>
+        </w:rPr>
+      </w:pPr>
+      <w:proofErr w:type="gramStart"/>
+      <w:r>
+        <w:rPr>
+          <w:rFonts w:ascii="Courier" w:hAnsi="Courier" w:cs="Times New Roman"/>
+        </w:rPr>
+        <w:t>k</w:t>
+      </w:r>
+      <w:proofErr w:type="gramEnd"/>
+      <w:r>
+        <w:rPr>
+          <w:rFonts w:ascii="Courier" w:hAnsi="Courier" w:cs="Times New Roman"/>
+        </w:rPr>
+        <w:t>_filter2</w:t>
+      </w:r>
+    </w:p>
+    <w:p>
+      <w:pPr>
+        <w:pStyle w:val="ListParagraph"/>
+        <w:numPr>
+          <w:ilvl w:val="0"/>
+          <w:numId w:val="1"/>
+        </w:numPr>
+        <w:tabs>
+          <w:tab w:val="left" w:pos="1580"/>
+        </w:tabs>
+        <w:spacing w:line="480" w:lineRule="auto"/>
+        <w:jc w:val="both"/>
+        <w:rPr>
+          <w:rFonts w:ascii="Times New Roman" w:hAnsi="Times New Roman" w:cs="Times New Roman"/>
+        </w:rPr>
+      </w:pPr>
+      <w:proofErr w:type="gramStart"/>
+      <w:r>
+        <w:rPr>
+          <w:rFonts w:ascii="Courier" w:hAnsi="Courier" w:cs="Times New Roman"/>
+        </w:rPr>
+        <w:t>k</w:t>
+      </w:r>
+      <w:proofErr w:type="gramEnd"/>
+      <w:r>
+        <w:rPr>
+          <w:rFonts w:ascii="Courier" w:hAnsi="Courier" w:cs="Times New Roman"/>
+        </w:rPr>
+        <w:t>_filter2</w:t>
+      </w:r>
+    </w:p>
+    <w:p>
+      <w:pPr>
+        <w:pStyle w:val="ListParagraph"/>
+        <w:numPr>
+          <w:ilvl w:val="0"/>
+          <w:numId w:val="1"/>
+        </w:numPr>
+        <w:tabs>
+          <w:tab w:val="left" w:pos="1580"/>
+        </w:tabs>
+        <w:spacing w:line="480" w:lineRule="auto"/>
+        <w:jc w:val="both"/>
+        <w:rPr>
+          <w:rFonts w:ascii="Times New Roman" w:hAnsi="Times New Roman" w:cs="Times New Roman"/>
+        </w:rPr>
+      </w:pPr>
+      <w:proofErr w:type="spellStart"/>
+      <w:proofErr w:type="gramStart"/>
+      <w:r>
+        <w:rPr>
+          <w:rFonts w:ascii="Times New Roman" w:hAnsi="Times New Roman" w:cs="Times New Roman"/>
+        </w:rPr>
+        <w:t>plot</w:t>
+      </w:r>
+      <w:proofErr w:type="gramEnd"/>
+      <w:r>
+        <w:rPr>
+          <w:rFonts w:ascii="Times New Roman" w:hAnsi="Times New Roman" w:cs="Times New Roman"/>
+        </w:rPr>
+        <w:t>_ibsen_spectrum</w:t>
+      </w:r>
+      <w:proofErr w:type="spellEnd"/>
+      <w:r>
+        <w:rPr>
+          <w:rFonts w:ascii="Times New Roman" w:hAnsi="Times New Roman" w:cs="Times New Roman"/>
+        </w:rPr>
+        <w:t>(</w:t>
+      </w:r>
+      <w:proofErr w:type="spellStart"/>
+      <w:r>
+        <w:rPr>
+          <w:rFonts w:ascii="Times New Roman" w:hAnsi="Times New Roman" w:cs="Times New Roman"/>
+        </w:rPr>
+        <w:t>list_of_values</w:t>
+      </w:r>
+      <w:proofErr w:type="spellEnd"/>
+      <w:r>
+        <w:rPr>
+          <w:rFonts w:ascii="Times New Roman" w:hAnsi="Times New Roman" w:cs="Times New Roman"/>
+        </w:rPr>
+        <w:t xml:space="preserve">, </w:t>
+      </w:r>
+      <w:r>
+        <w:rPr>
+          <w:rFonts w:ascii="Times New Roman" w:hAnsi="Times New Roman" w:cs="Times New Roman"/>
+        </w:rPr>
+        <w:t>color=”blue”, label=”label”)</w:t>
+      </w:r>
+    </w:p>
+    <w:p>
+      <w:pPr>
+        <w:pStyle w:val="ListParagraph"/>
+        <w:numPr>
+          <w:ilvl w:val="0"/>
+          <w:numId w:val="1"/>
+        </w:numPr>
+        <w:tabs>
+          <w:tab w:val="left" w:pos="1580"/>
+        </w:tabs>
+        <w:spacing w:line="480" w:lineRule="auto"/>
+        <w:jc w:val="both"/>
+        <w:rPr>
+          <w:rFonts w:ascii="Times New Roman" w:hAnsi="Times New Roman" w:cs="Times New Roman"/>
+        </w:rPr>
+      </w:pPr>
+      <w:proofErr w:type="spellStart"/>
+      <w:proofErr w:type="gramStart"/>
+      <w:r>
+        <w:rPr>
+          <w:rFonts w:ascii="Times New Roman" w:hAnsi="Times New Roman" w:cs="Times New Roman"/>
+        </w:rPr>
+        <w:t>plot</w:t>
+      </w:r>
+      <w:proofErr w:type="gramEnd"/>
+      <w:r>
+        <w:rPr>
+          <w:rFonts w:ascii="Times New Roman" w:hAnsi="Times New Roman" w:cs="Times New Roman"/>
+        </w:rPr>
+        <w:t>_dyes</w:t>
+      </w:r>
+      <w:proofErr w:type="spellEnd"/>
+      <w:r>
+        <w:rPr>
+          <w:rFonts w:ascii="Times New Roman" w:hAnsi="Times New Roman" w:cs="Times New Roman"/>
+        </w:rPr>
+        <w:t>(</w:t>
+      </w:r>
+      <w:proofErr w:type="spellStart"/>
+      <w:r>
+        <w:rPr>
+          <w:rFonts w:ascii="Times New Roman" w:hAnsi="Times New Roman" w:cs="Times New Roman"/>
+        </w:rPr>
+        <w:t>list_list_dyes</w:t>
+      </w:r>
+      <w:proofErr w:type="spellEnd"/>
+      <w:r>
+        <w:rPr>
+          <w:rFonts w:ascii="Times New Roman" w:hAnsi="Times New Roman" w:cs="Times New Roman"/>
+        </w:rPr>
+        <w:t xml:space="preserve">, </w:t>
+      </w:r>
+      <w:proofErr w:type="spellStart"/>
+      <w:r>
+        <w:rPr>
+          <w:rFonts w:ascii="Times New Roman" w:hAnsi="Times New Roman" w:cs="Times New Roman"/>
+        </w:rPr>
+        <w:t>list_of_baseline_x</w:t>
+      </w:r>
+      <w:proofErr w:type="spellEnd"/>
+      <w:r>
+        <w:rPr>
+          <w:rFonts w:ascii="Times New Roman" w:hAnsi="Times New Roman" w:cs="Times New Roman"/>
+        </w:rPr>
+        <w:t xml:space="preserve"> = [], </w:t>
+      </w:r>
+      <w:proofErr w:type="spellStart"/>
+      <w:r>
+        <w:rPr>
+          <w:rFonts w:ascii="Times New Roman" w:hAnsi="Times New Roman" w:cs="Times New Roman"/>
+        </w:rPr>
+        <w:t>list_of_baseline_y</w:t>
+      </w:r>
+      <w:proofErr w:type="spellEnd"/>
+      <w:r>
+        <w:rPr>
+          <w:rFonts w:ascii="Times New Roman" w:hAnsi="Times New Roman" w:cs="Times New Roman"/>
+        </w:rPr>
+        <w:t xml:space="preserve"> = [], scatter=false)</w:t>
+      </w:r>
+    </w:p>
+    <w:p>
+      <w:pPr>
+        <w:pStyle w:val="ListParagraph"/>
+        <w:numPr>
+          <w:ilvl w:val="1"/>
+          <w:numId w:val="1"/>
+        </w:numPr>
+        <w:tabs>
+          <w:tab w:val="left" w:pos="1580"/>
+        </w:tabs>
+        <w:spacing w:line="480" w:lineRule="auto"/>
+        <w:jc w:val="both"/>
+        <w:rPr>
+          <w:rFonts w:ascii="Times New Roman" w:hAnsi="Times New Roman" w:cs="Times New Roman"/>
+        </w:rPr>
+      </w:pPr>
+      <w:proofErr w:type="spellStart"/>
+      <w:proofErr w:type="gramStart"/>
+      <w:r>
+        <w:rPr>
+          <w:rFonts w:ascii="Times New Roman" w:hAnsi="Times New Roman" w:cs="Times New Roman"/>
+        </w:rPr>
+        <w:t>param</w:t>
+      </w:r>
+      <w:proofErr w:type="spellEnd"/>
+      <w:proofErr w:type="gramEnd"/>
+      <w:r>
+        <w:rPr>
+          <w:rFonts w:ascii="Times New Roman" w:hAnsi="Times New Roman" w:cs="Times New Roman"/>
+        </w:rPr>
+        <w:t xml:space="preserve">: </w:t>
+      </w:r>
+      <w:proofErr w:type="spellStart"/>
+      <w:r>
+        <w:rPr>
+          <w:rFonts w:ascii="Times New Roman" w:hAnsi="Times New Roman" w:cs="Times New Roman"/>
+        </w:rPr>
+        <w:t>list_list_dyes</w:t>
+      </w:r>
+      <w:proofErr w:type="spellEnd"/>
+    </w:p>
+    <w:p>
+      <w:pPr>
+        <w:pStyle w:val="ListParagraph"/>
+        <w:numPr>
+          <w:ilvl w:val="1"/>
+          <w:numId w:val="1"/>
+        </w:numPr>
+        <w:tabs>
+          <w:tab w:val="left" w:pos="1580"/>
+        </w:tabs>
+        <w:spacing w:line="480" w:lineRule="auto"/>
+        <w:jc w:val="both"/>
+        <w:rPr>
+          <w:rFonts w:ascii="Times New Roman" w:hAnsi="Times New Roman" w:cs="Times New Roman"/>
+        </w:rPr>
+      </w:pPr>
+      <w:proofErr w:type="spellStart"/>
+      <w:proofErr w:type="gramStart"/>
+      <w:r>
+        <w:rPr>
+          <w:rFonts w:ascii="Times New Roman" w:hAnsi="Times New Roman" w:cs="Times New Roman"/>
+        </w:rPr>
+        <w:t>param</w:t>
+      </w:r>
+      <w:proofErr w:type="spellEnd"/>
+      <w:proofErr w:type="gramEnd"/>
+      <w:r>
+        <w:rPr>
+          <w:rFonts w:ascii="Times New Roman" w:hAnsi="Times New Roman" w:cs="Times New Roman"/>
+        </w:rPr>
+        <w:t xml:space="preserve">: </w:t>
+      </w:r>
+      <w:proofErr w:type="spellStart"/>
+      <w:r>
+        <w:rPr>
+          <w:rFonts w:ascii="Times New Roman" w:hAnsi="Times New Roman" w:cs="Times New Roman"/>
+        </w:rPr>
+        <w:t>list_of_baseline_x</w:t>
+      </w:r>
+      <w:proofErr w:type="spellEnd"/>
+      <w:r>
+        <w:rPr>
+          <w:rFonts w:ascii="Times New Roman" w:hAnsi="Times New Roman" w:cs="Times New Roman"/>
+        </w:rPr>
+        <w:t>: optional list – list of x’s to plot for the baseline to be subtracted</w:t>
+      </w:r>
+    </w:p>
+    <w:p>
+      <w:pPr>
+        <w:pStyle w:val="ListParagraph"/>
+        <w:numPr>
+          <w:ilvl w:val="1"/>
+          <w:numId w:val="1"/>
+        </w:numPr>
+        <w:tabs>
+          <w:tab w:val="left" w:pos="1580"/>
+        </w:tabs>
+        <w:spacing w:line="480" w:lineRule="auto"/>
+        <w:jc w:val="both"/>
+        <w:rPr>
+          <w:rFonts w:ascii="Times New Roman" w:hAnsi="Times New Roman" w:cs="Times New Roman"/>
+        </w:rPr>
+      </w:pPr>
+      <w:proofErr w:type="spellStart"/>
+      <w:proofErr w:type="gramStart"/>
+      <w:r>
+        <w:rPr>
+          <w:rFonts w:ascii="Times New Roman" w:hAnsi="Times New Roman" w:cs="Times New Roman"/>
+        </w:rPr>
+        <w:t>param</w:t>
+      </w:r>
+      <w:proofErr w:type="spellEnd"/>
+      <w:proofErr w:type="gramEnd"/>
+      <w:r>
+        <w:rPr>
+          <w:rFonts w:ascii="Times New Roman" w:hAnsi="Times New Roman" w:cs="Times New Roman"/>
+        </w:rPr>
+        <w:t xml:space="preserve">: </w:t>
+      </w:r>
+      <w:proofErr w:type="spellStart"/>
+      <w:r>
+        <w:rPr>
+          <w:rFonts w:ascii="Times New Roman" w:hAnsi="Times New Roman" w:cs="Times New Roman"/>
+        </w:rPr>
+        <w:t>list_of_baseline_y</w:t>
+      </w:r>
+      <w:proofErr w:type="spellEnd"/>
+      <w:r>
+        <w:rPr>
+          <w:rFonts w:ascii="Times New Roman" w:hAnsi="Times New Roman" w:cs="Times New Roman"/>
+        </w:rPr>
+        <w:t>: optional list – list of y’s to plot for the baseline to be subtracted</w:t>
+      </w:r>
+    </w:p>
+    <w:p>
+      <w:pPr>
+        <w:pStyle w:val="ListParagraph"/>
+        <w:numPr>
+          <w:ilvl w:val="1"/>
+          <w:numId w:val="1"/>
+        </w:numPr>
+        <w:tabs>
+          <w:tab w:val="left" w:pos="1580"/>
+        </w:tabs>
+        <w:spacing w:line="480" w:lineRule="auto"/>
+        <w:jc w:val="both"/>
+        <w:rPr>
+          <w:rFonts w:ascii="Times New Roman" w:hAnsi="Times New Roman" w:cs="Times New Roman"/>
+        </w:rPr>
+      </w:pPr>
+      <w:proofErr w:type="spellStart"/>
+      <w:proofErr w:type="gramStart"/>
+      <w:r>
+        <w:rPr>
+          <w:rFonts w:ascii="Times New Roman" w:hAnsi="Times New Roman" w:cs="Times New Roman"/>
+        </w:rPr>
+        <w:t>param</w:t>
+      </w:r>
+      <w:proofErr w:type="spellEnd"/>
+      <w:proofErr w:type="gramEnd"/>
+      <w:r>
+        <w:rPr>
+          <w:rFonts w:ascii="Times New Roman" w:hAnsi="Times New Roman" w:cs="Times New Roman"/>
+        </w:rPr>
+        <w:t>: scatter</w:t>
+      </w:r>
+    </w:p>
+    <w:p>
+      <w:pPr>
+        <w:pStyle w:val="ListParagraph"/>
+        <w:numPr>
+          <w:ilvl w:val="1"/>
+          <w:numId w:val="1"/>
+        </w:numPr>
+        <w:tabs>
+          <w:tab w:val="left" w:pos="1580"/>
+        </w:tabs>
+        <w:spacing w:line="480" w:lineRule="auto"/>
+        <w:jc w:val="both"/>
+        <w:rPr>
+          <w:rFonts w:ascii="Times New Roman" w:hAnsi="Times New Roman" w:cs="Times New Roman"/>
+        </w:rPr>
+      </w:pPr>
+      <w:r>
+        <w:rPr>
+          <w:rFonts w:ascii="Times New Roman" w:hAnsi="Times New Roman" w:cs="Times New Roman"/>
+        </w:rPr>
+        <w:t xml:space="preserve">Takes a list of list of the five dyes and then </w:t>
+      </w:r>
+      <w:proofErr w:type="spellStart"/>
+      <w:r>
+        <w:rPr>
+          <w:rFonts w:ascii="Times New Roman" w:hAnsi="Times New Roman" w:cs="Times New Roman"/>
+        </w:rPr>
+        <w:t>plotes</w:t>
+      </w:r>
+      <w:proofErr w:type="spellEnd"/>
+      <w:r>
+        <w:rPr>
+          <w:rFonts w:ascii="Times New Roman" w:hAnsi="Times New Roman" w:cs="Times New Roman"/>
+        </w:rPr>
+        <w:t xml:space="preserve"> each of them. </w:t>
+      </w:r>
+    </w:p>
+    <w:p>
+      <w:pPr>
+        <w:pStyle w:val="ListParagraph"/>
+        <w:numPr>
+          <w:ilvl w:val="0"/>
+          <w:numId w:val="1"/>
+        </w:numPr>
+        <w:tabs>
+          <w:tab w:val="left" w:pos="1580"/>
+        </w:tabs>
+        <w:spacing w:line="480" w:lineRule="auto"/>
+        <w:jc w:val="both"/>
+        <w:rPr>
+          <w:rFonts w:ascii="Times New Roman" w:hAnsi="Times New Roman" w:cs="Times New Roman"/>
+        </w:rPr>
+      </w:pPr>
+      <w:proofErr w:type="spellStart"/>
+      <w:proofErr w:type="gramStart"/>
+      <w:r>
+        <w:rPr>
+          <w:rFonts w:ascii="Times New Roman" w:hAnsi="Times New Roman" w:cs="Times New Roman"/>
+        </w:rPr>
+        <w:t>get</w:t>
+      </w:r>
+      <w:proofErr w:type="gramEnd"/>
+      <w:r>
+        <w:rPr>
+          <w:rFonts w:ascii="Times New Roman" w:hAnsi="Times New Roman" w:cs="Times New Roman"/>
+        </w:rPr>
+        <w:t>_five_dyes</w:t>
+      </w:r>
+      <w:proofErr w:type="spellEnd"/>
+      <w:r>
+        <w:rPr>
+          <w:rFonts w:ascii="Times New Roman" w:hAnsi="Times New Roman" w:cs="Times New Roman"/>
+        </w:rPr>
+        <w:t xml:space="preserve">(data, flu=905, </w:t>
+      </w:r>
+      <w:proofErr w:type="spellStart"/>
+      <w:r>
+        <w:rPr>
+          <w:rFonts w:ascii="Times New Roman" w:hAnsi="Times New Roman" w:cs="Times New Roman"/>
+        </w:rPr>
+        <w:t>joe</w:t>
+      </w:r>
+      <w:proofErr w:type="spellEnd"/>
+      <w:r>
+        <w:rPr>
+          <w:rFonts w:ascii="Times New Roman" w:hAnsi="Times New Roman" w:cs="Times New Roman"/>
+        </w:rPr>
+        <w:t xml:space="preserve">=956, </w:t>
+      </w:r>
+      <w:proofErr w:type="spellStart"/>
+      <w:r>
+        <w:rPr>
+          <w:rFonts w:ascii="Times New Roman" w:hAnsi="Times New Roman" w:cs="Times New Roman"/>
+        </w:rPr>
+        <w:t>tmr</w:t>
+      </w:r>
+      <w:proofErr w:type="spellEnd"/>
+      <w:r>
+        <w:rPr>
+          <w:rFonts w:ascii="Times New Roman" w:hAnsi="Times New Roman" w:cs="Times New Roman"/>
+        </w:rPr>
+        <w:t xml:space="preserve">=1000, </w:t>
+      </w:r>
+      <w:proofErr w:type="spellStart"/>
+      <w:r>
+        <w:rPr>
+          <w:rFonts w:ascii="Times New Roman" w:hAnsi="Times New Roman" w:cs="Times New Roman"/>
+        </w:rPr>
+        <w:t>cxr</w:t>
+      </w:r>
+      <w:proofErr w:type="spellEnd"/>
+      <w:r>
+        <w:rPr>
+          <w:rFonts w:ascii="Times New Roman" w:hAnsi="Times New Roman" w:cs="Times New Roman"/>
+        </w:rPr>
+        <w:t>=1037, wen=1167)</w:t>
+      </w:r>
+    </w:p>
+    <w:p>
+      <w:pPr>
+        <w:pStyle w:val="ListParagraph"/>
+        <w:numPr>
+          <w:ilvl w:val="1"/>
+          <w:numId w:val="1"/>
+        </w:numPr>
+        <w:tabs>
+          <w:tab w:val="left" w:pos="1580"/>
+        </w:tabs>
+        <w:spacing w:line="480" w:lineRule="auto"/>
+        <w:jc w:val="both"/>
+        <w:rPr>
+          <w:rFonts w:ascii="Times New Roman" w:hAnsi="Times New Roman" w:cs="Times New Roman"/>
+        </w:rPr>
+      </w:pPr>
+      <w:r>
+        <w:rPr>
+          <w:rFonts w:ascii="Times New Roman" w:hAnsi="Times New Roman" w:cs="Times New Roman"/>
+        </w:rPr>
+        <w:t xml:space="preserve">Returns five lists with flu, </w:t>
+      </w:r>
+      <w:proofErr w:type="spellStart"/>
+      <w:proofErr w:type="gramStart"/>
+      <w:r>
+        <w:rPr>
+          <w:rFonts w:ascii="Times New Roman" w:hAnsi="Times New Roman" w:cs="Times New Roman"/>
+        </w:rPr>
+        <w:t>joe</w:t>
+      </w:r>
+      <w:proofErr w:type="spellEnd"/>
+      <w:proofErr w:type="gramEnd"/>
+      <w:r>
+        <w:rPr>
+          <w:rFonts w:ascii="Times New Roman" w:hAnsi="Times New Roman" w:cs="Times New Roman"/>
+        </w:rPr>
+        <w:t xml:space="preserve">, </w:t>
+      </w:r>
+      <w:proofErr w:type="spellStart"/>
+      <w:r>
+        <w:rPr>
+          <w:rFonts w:ascii="Times New Roman" w:hAnsi="Times New Roman" w:cs="Times New Roman"/>
+        </w:rPr>
+        <w:t>tmr</w:t>
+      </w:r>
+      <w:proofErr w:type="spellEnd"/>
+      <w:r>
+        <w:rPr>
+          <w:rFonts w:ascii="Times New Roman" w:hAnsi="Times New Roman" w:cs="Times New Roman"/>
+        </w:rPr>
+        <w:t xml:space="preserve">, and wen plots at their respective pixels/wavelengths. </w:t>
+      </w:r>
+    </w:p>
+    <w:p>
+      <w:pPr>
+        <w:pStyle w:val="ListParagraph"/>
+        <w:numPr>
+          <w:ilvl w:val="0"/>
+          <w:numId w:val="1"/>
+        </w:numPr>
+        <w:tabs>
+          <w:tab w:val="left" w:pos="1580"/>
+        </w:tabs>
+        <w:spacing w:line="480" w:lineRule="auto"/>
+        <w:jc w:val="both"/>
+        <w:rPr>
+          <w:rFonts w:ascii="Times New Roman" w:hAnsi="Times New Roman" w:cs="Times New Roman"/>
+        </w:rPr>
+      </w:pPr>
+      <w:proofErr w:type="spellStart"/>
+      <w:proofErr w:type="gramStart"/>
+      <w:r>
+        <w:rPr>
+          <w:rFonts w:ascii="Times New Roman" w:hAnsi="Times New Roman" w:cs="Times New Roman"/>
+        </w:rPr>
+        <w:t>baseline</w:t>
+      </w:r>
+      <w:proofErr w:type="gramEnd"/>
+      <w:r>
+        <w:rPr>
+          <w:rFonts w:ascii="Times New Roman" w:hAnsi="Times New Roman" w:cs="Times New Roman"/>
+        </w:rPr>
+        <w:t>_subtraction</w:t>
+      </w:r>
+      <w:proofErr w:type="spellEnd"/>
+      <w:r>
+        <w:rPr>
+          <w:rFonts w:ascii="Times New Roman" w:hAnsi="Times New Roman" w:cs="Times New Roman"/>
+        </w:rPr>
+        <w:t>(</w:t>
+      </w:r>
+      <w:proofErr w:type="spellStart"/>
+      <w:r>
+        <w:rPr>
+          <w:rFonts w:ascii="Times New Roman" w:hAnsi="Times New Roman" w:cs="Times New Roman"/>
+        </w:rPr>
+        <w:t>list_list_dyes</w:t>
+      </w:r>
+      <w:proofErr w:type="spellEnd"/>
+      <w:r>
+        <w:rPr>
+          <w:rFonts w:ascii="Times New Roman" w:hAnsi="Times New Roman" w:cs="Times New Roman"/>
+        </w:rPr>
+        <w:t>, sub</w:t>
+      </w:r>
+      <w:r>
+        <w:rPr>
+          <w:rFonts w:ascii="Times New Roman" w:hAnsi="Times New Roman" w:cs="Times New Roman"/>
+        </w:rPr>
+        <w:t>)</w:t>
+      </w:r>
+    </w:p>
+    <w:p>
+      <w:pPr>
+        <w:pStyle w:val="ListParagraph"/>
+        <w:numPr>
+          <w:ilvl w:val="1"/>
+          <w:numId w:val="1"/>
+        </w:numPr>
+        <w:tabs>
+          <w:tab w:val="left" w:pos="1580"/>
+        </w:tabs>
+        <w:spacing w:line="480" w:lineRule="auto"/>
+        <w:jc w:val="both"/>
+        <w:rPr>
+          <w:rFonts w:ascii="Times New Roman" w:hAnsi="Times New Roman" w:cs="Times New Roman"/>
+        </w:rPr>
+      </w:pPr>
+      <w:r>
+        <w:rPr>
+          <w:rFonts w:ascii="Times New Roman" w:hAnsi="Times New Roman" w:cs="Times New Roman"/>
+        </w:rPr>
+        <w:t xml:space="preserve">Baseline subtraction based on lists of each dye and a list of the subtraction number. </w:t>
+      </w:r>
+    </w:p>
+    <w:p>
+      <w:pPr>
+        <w:pStyle w:val="ListParagraph"/>
+        <w:numPr>
+          <w:ilvl w:val="1"/>
+          <w:numId w:val="1"/>
+        </w:numPr>
+        <w:tabs>
+          <w:tab w:val="left" w:pos="1580"/>
+        </w:tabs>
+        <w:spacing w:line="480" w:lineRule="auto"/>
+        <w:jc w:val="both"/>
+        <w:rPr>
+          <w:rFonts w:ascii="Times New Roman" w:hAnsi="Times New Roman" w:cs="Times New Roman"/>
+        </w:rPr>
+      </w:pPr>
+      <w:r>
+        <w:rPr>
+          <w:rFonts w:ascii="Times New Roman" w:hAnsi="Times New Roman" w:cs="Times New Roman"/>
+        </w:rPr>
+        <w:t xml:space="preserve">Subtracts each dye in </w:t>
+      </w:r>
+      <w:proofErr w:type="spellStart"/>
+      <w:r>
+        <w:rPr>
+          <w:rFonts w:ascii="Times New Roman" w:hAnsi="Times New Roman" w:cs="Times New Roman"/>
+        </w:rPr>
+        <w:t>list_list_dyes</w:t>
+      </w:r>
+      <w:proofErr w:type="spellEnd"/>
+      <w:r>
+        <w:rPr>
+          <w:rFonts w:ascii="Times New Roman" w:hAnsi="Times New Roman" w:cs="Times New Roman"/>
+        </w:rPr>
+        <w:t xml:space="preserve"> with the respective list of </w:t>
+      </w:r>
+      <w:proofErr w:type="spellStart"/>
+      <w:r>
+        <w:rPr>
+          <w:rFonts w:ascii="Times New Roman" w:hAnsi="Times New Roman" w:cs="Times New Roman"/>
+        </w:rPr>
+        <w:t>ints</w:t>
+      </w:r>
+      <w:proofErr w:type="spellEnd"/>
+      <w:r>
+        <w:rPr>
+          <w:rFonts w:ascii="Times New Roman" w:hAnsi="Times New Roman" w:cs="Times New Roman"/>
+        </w:rPr>
+        <w:t xml:space="preserve"> in sub</w:t>
+      </w:r>
+    </w:p>
+    <w:p>
+      <w:pPr>
+        <w:pStyle w:val="ListParagraph"/>
+        <w:numPr>
+          <w:ilvl w:val="0"/>
+          <w:numId w:val="1"/>
+        </w:numPr>
+        <w:tabs>
+          <w:tab w:val="left" w:pos="1580"/>
+        </w:tabs>
+        <w:spacing w:line="480" w:lineRule="auto"/>
+        <w:jc w:val="both"/>
+        <w:rPr>
+          <w:rFonts w:ascii="Times New Roman" w:hAnsi="Times New Roman" w:cs="Times New Roman"/>
+        </w:rPr>
+      </w:pPr>
+      <w:proofErr w:type="spellStart"/>
+      <w:proofErr w:type="gramStart"/>
+      <w:r>
+        <w:rPr>
+          <w:rFonts w:ascii="Times New Roman" w:hAnsi="Times New Roman" w:cs="Times New Roman"/>
+        </w:rPr>
+        <w:t>matrix</w:t>
+      </w:r>
+      <w:proofErr w:type="gramEnd"/>
+      <w:r>
+        <w:rPr>
+          <w:rFonts w:ascii="Times New Roman" w:hAnsi="Times New Roman" w:cs="Times New Roman"/>
+        </w:rPr>
+        <w:t>_correction</w:t>
+      </w:r>
+      <w:proofErr w:type="spellEnd"/>
+      <w:r>
+        <w:rPr>
+          <w:rFonts w:ascii="Times New Roman" w:hAnsi="Times New Roman" w:cs="Times New Roman"/>
+        </w:rPr>
+        <w:t>(</w:t>
+      </w:r>
+      <w:proofErr w:type="spellStart"/>
+      <w:r>
+        <w:rPr>
+          <w:rFonts w:ascii="Times New Roman" w:hAnsi="Times New Roman" w:cs="Times New Roman"/>
+        </w:rPr>
+        <w:t>list_list_dyes</w:t>
+      </w:r>
+      <w:proofErr w:type="spellEnd"/>
+      <w:r>
+        <w:rPr>
+          <w:rFonts w:ascii="Times New Roman" w:hAnsi="Times New Roman" w:cs="Times New Roman"/>
+        </w:rPr>
+        <w:t>, matrix):</w:t>
+      </w:r>
+    </w:p>
+    <w:p>
+      <w:pPr>
+        <w:pStyle w:val="ListParagraph"/>
+        <w:numPr>
+          <w:ilvl w:val="1"/>
+          <w:numId w:val="1"/>
+        </w:numPr>
+        <w:tabs>
+          <w:tab w:val="left" w:pos="1580"/>
+        </w:tabs>
+        <w:spacing w:line="480" w:lineRule="auto"/>
+        <w:jc w:val="both"/>
+        <w:rPr>
+          <w:rFonts w:ascii="Times New Roman" w:hAnsi="Times New Roman" w:cs="Times New Roman"/>
+        </w:rPr>
+      </w:pPr>
+      <w:r>
+        <w:rPr>
+          <w:rFonts w:ascii="Times New Roman" w:hAnsi="Times New Roman" w:cs="Times New Roman"/>
+        </w:rPr>
+        <w:t xml:space="preserve">Matrix Correction (5 x 5 matrix). </w:t>
+      </w:r>
+    </w:p>
+    <w:p>
+      <w:pPr>
+        <w:pStyle w:val="ListParagraph"/>
+        <w:numPr>
+          <w:ilvl w:val="1"/>
+          <w:numId w:val="1"/>
+        </w:numPr>
+        <w:tabs>
+          <w:tab w:val="left" w:pos="1580"/>
+        </w:tabs>
+        <w:spacing w:line="480" w:lineRule="auto"/>
+        <w:jc w:val="both"/>
+        <w:rPr>
+          <w:rFonts w:ascii="Times New Roman" w:hAnsi="Times New Roman" w:cs="Times New Roman"/>
+        </w:rPr>
+      </w:pPr>
+      <w:proofErr w:type="spellStart"/>
+      <w:r>
+        <w:rPr>
+          <w:rFonts w:ascii="Times New Roman" w:hAnsi="Times New Roman" w:cs="Times New Roman"/>
+        </w:rPr>
+        <w:t>Param</w:t>
+      </w:r>
+      <w:proofErr w:type="spellEnd"/>
+      <w:r>
+        <w:rPr>
+          <w:rFonts w:ascii="Times New Roman" w:hAnsi="Times New Roman" w:cs="Times New Roman"/>
+        </w:rPr>
+        <w:t xml:space="preserve">: </w:t>
+      </w:r>
+      <w:proofErr w:type="spellStart"/>
+      <w:r>
+        <w:rPr>
+          <w:rFonts w:ascii="Times New Roman" w:hAnsi="Times New Roman" w:cs="Times New Roman"/>
+        </w:rPr>
+        <w:t>list_list_dyes</w:t>
+      </w:r>
+      <w:proofErr w:type="spellEnd"/>
+      <w:r>
+        <w:rPr>
+          <w:rFonts w:ascii="Times New Roman" w:hAnsi="Times New Roman" w:cs="Times New Roman"/>
+        </w:rPr>
+        <w:t xml:space="preserve">: contains 5 lists that correspond with the 5 dyes (flu, </w:t>
+      </w:r>
+      <w:proofErr w:type="spellStart"/>
+      <w:r>
+        <w:rPr>
+          <w:rFonts w:ascii="Times New Roman" w:hAnsi="Times New Roman" w:cs="Times New Roman"/>
+        </w:rPr>
+        <w:t>joe</w:t>
+      </w:r>
+      <w:proofErr w:type="spellEnd"/>
+      <w:r>
+        <w:rPr>
+          <w:rFonts w:ascii="Times New Roman" w:hAnsi="Times New Roman" w:cs="Times New Roman"/>
+        </w:rPr>
+        <w:t xml:space="preserve">, </w:t>
+      </w:r>
+      <w:proofErr w:type="spellStart"/>
+      <w:r>
+        <w:rPr>
+          <w:rFonts w:ascii="Times New Roman" w:hAnsi="Times New Roman" w:cs="Times New Roman"/>
+        </w:rPr>
+        <w:t>tmr</w:t>
+      </w:r>
+      <w:proofErr w:type="spellEnd"/>
+      <w:r>
+        <w:rPr>
+          <w:rFonts w:ascii="Times New Roman" w:hAnsi="Times New Roman" w:cs="Times New Roman"/>
+        </w:rPr>
+        <w:t xml:space="preserve">, </w:t>
+      </w:r>
+      <w:proofErr w:type="spellStart"/>
+      <w:r>
+        <w:rPr>
+          <w:rFonts w:ascii="Times New Roman" w:hAnsi="Times New Roman" w:cs="Times New Roman"/>
+        </w:rPr>
+        <w:t>cxr</w:t>
+      </w:r>
+      <w:proofErr w:type="spellEnd"/>
+      <w:r>
+        <w:rPr>
+          <w:rFonts w:ascii="Times New Roman" w:hAnsi="Times New Roman" w:cs="Times New Roman"/>
+        </w:rPr>
+        <w:t>, and Wen).</w:t>
+      </w:r>
+    </w:p>
+    <w:p>
+      <w:pPr>
+        <w:pStyle w:val="ListParagraph"/>
+        <w:numPr>
+          <w:ilvl w:val="1"/>
+          <w:numId w:val="1"/>
+        </w:numPr>
+        <w:tabs>
+          <w:tab w:val="left" w:pos="1580"/>
+        </w:tabs>
+        <w:spacing w:line="480" w:lineRule="auto"/>
+        <w:jc w:val="both"/>
+        <w:rPr>
+          <w:rFonts w:ascii="Times New Roman" w:hAnsi="Times New Roman" w:cs="Times New Roman"/>
+        </w:rPr>
+      </w:pPr>
+      <w:proofErr w:type="spellStart"/>
+      <w:r>
+        <w:rPr>
+          <w:rFonts w:ascii="Times New Roman" w:hAnsi="Times New Roman" w:cs="Times New Roman"/>
+        </w:rPr>
+        <w:t>Param</w:t>
+      </w:r>
+      <w:proofErr w:type="spellEnd"/>
+      <w:r>
+        <w:rPr>
+          <w:rFonts w:ascii="Times New Roman" w:hAnsi="Times New Roman" w:cs="Times New Roman"/>
+        </w:rPr>
+        <w:t xml:space="preserve">: </w:t>
+      </w:r>
+      <w:proofErr w:type="spellStart"/>
+      <w:r>
+        <w:rPr>
+          <w:rFonts w:ascii="Times New Roman" w:hAnsi="Times New Roman" w:cs="Times New Roman"/>
+        </w:rPr>
+        <w:t>matrx</w:t>
+      </w:r>
+      <w:proofErr w:type="spellEnd"/>
+      <w:r>
+        <w:rPr>
+          <w:rFonts w:ascii="Times New Roman" w:hAnsi="Times New Roman" w:cs="Times New Roman"/>
+        </w:rPr>
+        <w:t xml:space="preserve">: </w:t>
+      </w:r>
+      <w:proofErr w:type="spellStart"/>
+      <w:r>
+        <w:rPr>
+          <w:rFonts w:ascii="Times New Roman" w:hAnsi="Times New Roman" w:cs="Times New Roman"/>
+        </w:rPr>
+        <w:t>numpy</w:t>
+      </w:r>
+      <w:proofErr w:type="spellEnd"/>
+      <w:r>
+        <w:rPr>
+          <w:rFonts w:ascii="Times New Roman" w:hAnsi="Times New Roman" w:cs="Times New Roman"/>
+        </w:rPr>
+        <w:t xml:space="preserve"> array matrix used for matrix correction. </w:t>
+      </w:r>
+    </w:p>
+    <w:p>
+      <w:pPr>
+        <w:pStyle w:val="ListParagraph"/>
+        <w:numPr>
+          <w:ilvl w:val="0"/>
+          <w:numId w:val="1"/>
+        </w:numPr>
+        <w:tabs>
+          <w:tab w:val="left" w:pos="1580"/>
+        </w:tabs>
+        <w:spacing w:line="480" w:lineRule="auto"/>
+        <w:jc w:val="both"/>
+        <w:rPr>
+          <w:rFonts w:ascii="Times New Roman" w:hAnsi="Times New Roman" w:cs="Times New Roman"/>
+        </w:rPr>
+      </w:pPr>
+      <w:proofErr w:type="spellStart"/>
+      <w:proofErr w:type="gramStart"/>
+      <w:r>
+        <w:rPr>
+          <w:rFonts w:ascii="Times New Roman" w:hAnsi="Times New Roman" w:cs="Times New Roman"/>
+        </w:rPr>
+        <w:t>set</w:t>
+      </w:r>
+      <w:proofErr w:type="gramEnd"/>
+      <w:r>
+        <w:rPr>
+          <w:rFonts w:ascii="Times New Roman" w:hAnsi="Times New Roman" w:cs="Times New Roman"/>
+        </w:rPr>
+        <w:t>_threshold</w:t>
+      </w:r>
+      <w:proofErr w:type="spellEnd"/>
+      <w:r>
+        <w:rPr>
+          <w:rFonts w:ascii="Times New Roman" w:hAnsi="Times New Roman" w:cs="Times New Roman"/>
+        </w:rPr>
+        <w:t>(</w:t>
+      </w:r>
+      <w:proofErr w:type="spellStart"/>
+      <w:r>
+        <w:rPr>
+          <w:rFonts w:ascii="Times New Roman" w:hAnsi="Times New Roman" w:cs="Times New Roman"/>
+        </w:rPr>
+        <w:t>list_list_dyes</w:t>
+      </w:r>
+      <w:proofErr w:type="spellEnd"/>
+      <w:r>
+        <w:rPr>
+          <w:rFonts w:ascii="Times New Roman" w:hAnsi="Times New Roman" w:cs="Times New Roman"/>
+        </w:rPr>
+        <w:t xml:space="preserve">, </w:t>
+      </w:r>
+      <w:proofErr w:type="spellStart"/>
+      <w:r>
+        <w:rPr>
+          <w:rFonts w:ascii="Times New Roman" w:hAnsi="Times New Roman" w:cs="Times New Roman"/>
+        </w:rPr>
+        <w:t>threshold_value</w:t>
+      </w:r>
+      <w:proofErr w:type="spellEnd"/>
+      <w:r>
+        <w:rPr>
+          <w:rFonts w:ascii="Times New Roman" w:hAnsi="Times New Roman" w:cs="Times New Roman"/>
+        </w:rPr>
+        <w:t>):</w:t>
+      </w:r>
+    </w:p>
+    <w:p>
+      <w:pPr>
+        <w:pStyle w:val="ListParagraph"/>
+        <w:numPr>
+          <w:ilvl w:val="1"/>
+          <w:numId w:val="1"/>
+        </w:numPr>
+        <w:tabs>
+          <w:tab w:val="left" w:pos="1580"/>
+        </w:tabs>
+        <w:spacing w:line="480" w:lineRule="auto"/>
+        <w:jc w:val="both"/>
+        <w:rPr>
+          <w:rFonts w:ascii="Times New Roman" w:hAnsi="Times New Roman" w:cs="Times New Roman"/>
+        </w:rPr>
+      </w:pPr>
+      <w:r>
+        <w:rPr>
+          <w:rFonts w:ascii="Times New Roman" w:hAnsi="Times New Roman" w:cs="Times New Roman"/>
+        </w:rPr>
+        <w:t xml:space="preserve">Set a threshold so that all values below that is threshold is set to the threshold value. </w:t>
+      </w:r>
+    </w:p>
+    <w:p>
+      <w:pPr>
+        <w:pStyle w:val="ListParagraph"/>
+        <w:numPr>
+          <w:ilvl w:val="0"/>
+          <w:numId w:val="1"/>
+        </w:numPr>
+        <w:tabs>
+          <w:tab w:val="left" w:pos="1580"/>
+        </w:tabs>
+        <w:spacing w:line="480" w:lineRule="auto"/>
+        <w:jc w:val="both"/>
+        <w:rPr>
+          <w:rFonts w:ascii="Times New Roman" w:hAnsi="Times New Roman" w:cs="Times New Roman"/>
+        </w:rPr>
+      </w:pPr>
+      <w:bookmarkStart w:id="0" w:name="_GoBack"/>
+      <w:bookmarkEnd w:id="0"/>
+    </w:p>
     <w:sectPr>
       <w:pgSz w:w="12240" w:h="15840"/>
       <w:pgMar w:top="1440" w:right="1800" w:bottom="1440" w:left="1800" w:header="720" w:footer="720" w:gutter="0"/>
@@ -4280,7 +5534,7 @@
   <w:abstractNum w:abstractNumId="1">
     <w:nsid w:val="4F861A78"/>
     <w:multiLevelType w:val="hybridMultilevel"/>
-    <w:tmpl w:val="5316F6CE"/>
+    <w:tmpl w:val="9F96E43A"/>
     <w:lvl w:ilvl="0" w:tplc="04090001">
       <w:start w:val="1"/>
       <w:numFmt w:val="bullet"/>

</xml_diff>